<commit_message>
add DFU process doc
</commit_message>
<xml_diff>
--- a/doc/Nut iOS SDK 文档.docx
+++ b/doc/Nut iOS SDK 文档.docx
@@ -271,6 +271,89 @@
           </w:p>
         </w:tc>
       </w:tr>
+      <w:tr>
+        <w:trPr>
+          <w:trHeight w:val="464"/>
+        </w:trPr>
+        <w:tc>
+          <w:tcPr>
+            <w:tcW w:w="3047" w:type="dxa"/>
+            <w:vAlign w:val="center"/>
+          </w:tcPr>
+          <w:p>
+            <w:pPr>
+              <w:jc w:val="both"/>
+              <w:rPr>
+                <w:rFonts w:hint="eastAsia"/>
+              </w:rPr>
+            </w:pPr>
+            <w:r>
+              <w:rPr>
+                <w:rFonts w:hint="eastAsia"/>
+              </w:rPr>
+              <w:t>2</w:t>
+            </w:r>
+            <w:r>
+              <w:t>020/11/25</w:t>
+            </w:r>
+          </w:p>
+        </w:tc>
+        <w:tc>
+          <w:tcPr>
+            <w:tcW w:w="3047" w:type="dxa"/>
+            <w:vAlign w:val="center"/>
+          </w:tcPr>
+          <w:p>
+            <w:pPr>
+              <w:jc w:val="both"/>
+              <w:rPr>
+                <w:rFonts w:hint="eastAsia"/>
+              </w:rPr>
+            </w:pPr>
+            <w:r>
+              <w:rPr>
+                <w:rFonts w:hint="eastAsia"/>
+              </w:rPr>
+              <w:t>1</w:t>
+            </w:r>
+            <w:r>
+              <w:t>.3</w:t>
+            </w:r>
+          </w:p>
+        </w:tc>
+        <w:tc>
+          <w:tcPr>
+            <w:tcW w:w="3048" w:type="dxa"/>
+            <w:vAlign w:val="center"/>
+          </w:tcPr>
+          <w:p>
+            <w:pPr>
+              <w:jc w:val="both"/>
+              <w:rPr>
+                <w:rFonts w:hint="eastAsia"/>
+              </w:rPr>
+            </w:pPr>
+            <w:r>
+              <w:rPr>
+                <w:rFonts w:hint="eastAsia"/>
+              </w:rPr>
+              <w:t>添加</w:t>
+            </w:r>
+            <w:r>
+              <w:rPr>
+                <w:rFonts w:hint="eastAsia"/>
+              </w:rPr>
+              <w:t>DFU</w:t>
+            </w:r>
+            <w:r>
+              <w:rPr>
+                <w:rFonts w:hint="eastAsia"/>
+              </w:rPr>
+              <w:t>使用帮助</w:t>
+            </w:r>
+          </w:p>
+        </w:tc>
+      </w:tr>
     </w:tbl>
     <w:p>
       <w:pPr>
@@ -1935,7 +2018,6 @@
           <w:lang w:eastAsia="zh-CN"/>
         </w:rPr>
       </w:pPr>
-      <w:bookmarkStart w:id="0" w:name="_GoBack"/>
       <w:r>
         <w:rPr>
           <w:rFonts w:hint="eastAsia"/>
@@ -1967,7 +2049,6 @@
         <w:t>相关接口说明</w:t>
       </w:r>
     </w:p>
-    <w:bookmarkEnd w:id="0"/>
     <w:p>
       <w:pPr>
         <w:ind w:firstLineChars="200" w:firstLine="480"/>
@@ -2574,7 +2655,6 @@
       <w:pPr>
         <w:ind w:firstLineChars="200" w:firstLine="480"/>
         <w:rPr>
-          <w:rFonts w:hint="eastAsia"/>
           <w:lang w:eastAsia="zh-CN"/>
         </w:rPr>
       </w:pPr>
@@ -3308,6 +3388,780 @@
         </w:rPr>
         <w:t>工作模式。</w:t>
       </w:r>
+    </w:p>
+    <w:p>
+      <w:pPr>
+        <w:ind w:firstLineChars="200" w:firstLine="480"/>
+        <w:rPr>
+          <w:lang w:eastAsia="zh-CN"/>
+        </w:rPr>
+      </w:pPr>
+    </w:p>
+    <w:p>
+      <w:pPr>
+        <w:ind w:firstLineChars="200" w:firstLine="480"/>
+        <w:rPr>
+          <w:lang w:eastAsia="zh-CN"/>
+        </w:rPr>
+      </w:pPr>
+      <w:r>
+        <w:rPr>
+          <w:rFonts w:hint="eastAsia"/>
+          <w:lang w:eastAsia="zh-CN"/>
+        </w:rPr>
+        <w:t>5</w:t>
+      </w:r>
+      <w:r>
+        <w:rPr>
+          <w:rFonts w:hint="eastAsia"/>
+          <w:lang w:eastAsia="zh-CN"/>
+        </w:rPr>
+        <w:t>、</w:t>
+      </w:r>
+      <w:r>
+        <w:rPr>
+          <w:rFonts w:hint="eastAsia"/>
+          <w:lang w:eastAsia="zh-CN"/>
+        </w:rPr>
+        <w:t>DFU</w:t>
+      </w:r>
+      <w:r>
+        <w:rPr>
+          <w:rFonts w:hint="eastAsia"/>
+          <w:lang w:eastAsia="zh-CN"/>
+        </w:rPr>
+        <w:t>接口使用</w:t>
+      </w:r>
+    </w:p>
+    <w:p>
+      <w:pPr>
+        <w:ind w:firstLineChars="200" w:firstLine="480"/>
+        <w:rPr>
+          <w:rFonts w:hint="eastAsia"/>
+          <w:lang w:eastAsia="zh-CN"/>
+        </w:rPr>
+      </w:pPr>
+      <w:r>
+        <w:rPr>
+          <w:lang w:eastAsia="zh-CN"/>
+        </w:rPr>
+        <w:tab/>
+        <w:t>5.1</w:t>
+      </w:r>
+      <w:r>
+        <w:rPr>
+          <w:rFonts w:hint="eastAsia"/>
+          <w:lang w:eastAsia="zh-CN"/>
+        </w:rPr>
+        <w:t>、实现</w:t>
+      </w:r>
+      <w:proofErr w:type="spellStart"/>
+      <w:r>
+        <w:rPr>
+          <w:lang w:eastAsia="zh-CN"/>
+        </w:rPr>
+        <w:t>DFUServiceDelegate</w:t>
+      </w:r>
+      <w:proofErr w:type="spellEnd"/>
+      <w:r>
+        <w:rPr>
+          <w:rFonts w:hint="eastAsia"/>
+          <w:lang w:eastAsia="zh-CN"/>
+        </w:rPr>
+        <w:t>和</w:t>
+      </w:r>
+      <w:proofErr w:type="spellStart"/>
+      <w:r>
+        <w:rPr>
+          <w:lang w:eastAsia="zh-CN"/>
+        </w:rPr>
+        <w:t>DFUProgressDelegate</w:t>
+      </w:r>
+      <w:proofErr w:type="spellEnd"/>
+      <w:r>
+        <w:rPr>
+          <w:rFonts w:hint="eastAsia"/>
+          <w:lang w:eastAsia="zh-CN"/>
+        </w:rPr>
+        <w:t>协议，</w:t>
+      </w:r>
+      <w:proofErr w:type="spellStart"/>
+      <w:r>
+        <w:rPr>
+          <w:lang w:eastAsia="zh-CN"/>
+        </w:rPr>
+        <w:t>DFUServiceDelegate</w:t>
+      </w:r>
+      <w:proofErr w:type="spellEnd"/>
+      <w:r>
+        <w:rPr>
+          <w:rFonts w:hint="eastAsia"/>
+          <w:lang w:eastAsia="zh-CN"/>
+        </w:rPr>
+        <w:t>协议是处理</w:t>
+      </w:r>
+      <w:r>
+        <w:rPr>
+          <w:rFonts w:hint="eastAsia"/>
+          <w:lang w:eastAsia="zh-CN"/>
+        </w:rPr>
+        <w:t>DFU</w:t>
+      </w:r>
+      <w:r>
+        <w:rPr>
+          <w:rFonts w:hint="eastAsia"/>
+          <w:lang w:eastAsia="zh-CN"/>
+        </w:rPr>
+        <w:t>状态变更或错误处理，</w:t>
+      </w:r>
+      <w:proofErr w:type="spellStart"/>
+      <w:r>
+        <w:rPr>
+          <w:lang w:eastAsia="zh-CN"/>
+        </w:rPr>
+        <w:t>DFUProgressDelegate</w:t>
+      </w:r>
+      <w:proofErr w:type="spellEnd"/>
+      <w:r>
+        <w:rPr>
+          <w:rFonts w:hint="eastAsia"/>
+          <w:lang w:eastAsia="zh-CN"/>
+        </w:rPr>
+        <w:t>是处理</w:t>
+      </w:r>
+      <w:r>
+        <w:rPr>
+          <w:rFonts w:hint="eastAsia"/>
+          <w:lang w:eastAsia="zh-CN"/>
+        </w:rPr>
+        <w:t>DFU</w:t>
+      </w:r>
+      <w:r>
+        <w:rPr>
+          <w:rFonts w:hint="eastAsia"/>
+          <w:lang w:eastAsia="zh-CN"/>
+        </w:rPr>
+        <w:t>固件发送处理。</w:t>
+      </w:r>
+    </w:p>
+    <w:p>
+      <w:pPr>
+        <w:ind w:firstLineChars="200" w:firstLine="480"/>
+        <w:rPr>
+          <w:lang w:eastAsia="zh-CN"/>
+        </w:rPr>
+      </w:pPr>
+      <w:r>
+        <w:rPr>
+          <w:lang w:eastAsia="zh-CN"/>
+        </w:rPr>
+        <w:drawing>
+          <wp:inline distT="0" distB="0" distL="0" distR="0" wp14:anchorId="4F9570CF" wp14:editId="1E37B4B6">
+            <wp:extent cx="5727700" cy="4864735"/>
+            <wp:effectExtent l="0" t="0" r="0" b="0"/>
+            <wp:docPr id="5" name="Picture 5"/>
+            <wp:cNvGraphicFramePr>
+              <a:graphicFrameLocks xmlns:a="http://schemas.openxmlformats.org/drawingml/2006/main" noChangeAspect="1"/>
+            </wp:cNvGraphicFramePr>
+            <a:graphic xmlns:a="http://schemas.openxmlformats.org/drawingml/2006/main">
+              <a:graphicData uri="http://schemas.openxmlformats.org/drawingml/2006/picture">
+                <pic:pic xmlns:pic="http://schemas.openxmlformats.org/drawingml/2006/picture">
+                  <pic:nvPicPr>
+                    <pic:cNvPr id="1" name=""/>
+                    <pic:cNvPicPr/>
+                  </pic:nvPicPr>
+                  <pic:blipFill>
+                    <a:blip r:embed="rId13"/>
+                    <a:stretch>
+                      <a:fillRect/>
+                    </a:stretch>
+                  </pic:blipFill>
+                  <pic:spPr>
+                    <a:xfrm>
+                      <a:off x="0" y="0"/>
+                      <a:ext cx="5727700" cy="4864735"/>
+                    </a:xfrm>
+                    <a:prstGeom prst="rect">
+                      <a:avLst/>
+                    </a:prstGeom>
+                  </pic:spPr>
+                </pic:pic>
+              </a:graphicData>
+            </a:graphic>
+          </wp:inline>
+        </w:drawing>
+      </w:r>
+    </w:p>
+    <w:p>
+      <w:pPr>
+        <w:ind w:firstLineChars="200" w:firstLine="480"/>
+        <w:rPr>
+          <w:lang w:eastAsia="zh-CN"/>
+        </w:rPr>
+      </w:pPr>
+    </w:p>
+    <w:p>
+      <w:pPr>
+        <w:ind w:firstLineChars="200" w:firstLine="480"/>
+        <w:rPr>
+          <w:lang w:eastAsia="zh-CN"/>
+        </w:rPr>
+      </w:pPr>
+      <w:r>
+        <w:rPr>
+          <w:lang w:eastAsia="zh-CN"/>
+        </w:rPr>
+        <w:drawing>
+          <wp:inline distT="0" distB="0" distL="0" distR="0" wp14:anchorId="51C9507F" wp14:editId="2346C79D">
+            <wp:extent cx="5727700" cy="537210"/>
+            <wp:effectExtent l="0" t="0" r="0" b="0"/>
+            <wp:docPr id="8" name="Picture 8"/>
+            <wp:cNvGraphicFramePr>
+              <a:graphicFrameLocks xmlns:a="http://schemas.openxmlformats.org/drawingml/2006/main" noChangeAspect="1"/>
+            </wp:cNvGraphicFramePr>
+            <a:graphic xmlns:a="http://schemas.openxmlformats.org/drawingml/2006/main">
+              <a:graphicData uri="http://schemas.openxmlformats.org/drawingml/2006/picture">
+                <pic:pic xmlns:pic="http://schemas.openxmlformats.org/drawingml/2006/picture">
+                  <pic:nvPicPr>
+                    <pic:cNvPr id="1" name=""/>
+                    <pic:cNvPicPr/>
+                  </pic:nvPicPr>
+                  <pic:blipFill>
+                    <a:blip r:embed="rId14"/>
+                    <a:stretch>
+                      <a:fillRect/>
+                    </a:stretch>
+                  </pic:blipFill>
+                  <pic:spPr>
+                    <a:xfrm>
+                      <a:off x="0" y="0"/>
+                      <a:ext cx="5727700" cy="537210"/>
+                    </a:xfrm>
+                    <a:prstGeom prst="rect">
+                      <a:avLst/>
+                    </a:prstGeom>
+                  </pic:spPr>
+                </pic:pic>
+              </a:graphicData>
+            </a:graphic>
+          </wp:inline>
+        </w:drawing>
+      </w:r>
+    </w:p>
+    <w:p>
+      <w:pPr>
+        <w:ind w:firstLineChars="300" w:firstLine="720"/>
+        <w:rPr>
+          <w:lang w:eastAsia="zh-CN"/>
+        </w:rPr>
+      </w:pPr>
+    </w:p>
+    <w:p>
+      <w:pPr>
+        <w:ind w:firstLineChars="300" w:firstLine="720"/>
+        <w:rPr>
+          <w:lang w:eastAsia="zh-CN"/>
+        </w:rPr>
+      </w:pPr>
+      <w:r>
+        <w:rPr>
+          <w:rFonts w:hint="eastAsia"/>
+          <w:lang w:eastAsia="zh-CN"/>
+        </w:rPr>
+        <w:t>5</w:t>
+      </w:r>
+      <w:r>
+        <w:rPr>
+          <w:lang w:eastAsia="zh-CN"/>
+        </w:rPr>
+        <w:t>.2</w:t>
+      </w:r>
+      <w:r>
+        <w:rPr>
+          <w:rFonts w:hint="eastAsia"/>
+          <w:lang w:eastAsia="zh-CN"/>
+        </w:rPr>
+        <w:t>、初始化</w:t>
+      </w:r>
+      <w:proofErr w:type="spellStart"/>
+      <w:r>
+        <w:rPr>
+          <w:lang w:eastAsia="zh-CN"/>
+        </w:rPr>
+        <w:t>DFUFirmware</w:t>
+      </w:r>
+      <w:proofErr w:type="spellEnd"/>
+      <w:r>
+        <w:rPr>
+          <w:rFonts w:hint="eastAsia"/>
+          <w:lang w:eastAsia="zh-CN"/>
+        </w:rPr>
+        <w:t>、</w:t>
+      </w:r>
+      <w:proofErr w:type="spellStart"/>
+      <w:r>
+        <w:rPr>
+          <w:lang w:eastAsia="zh-CN"/>
+        </w:rPr>
+        <w:t>DFUServiceInitiator</w:t>
+      </w:r>
+      <w:proofErr w:type="spellEnd"/>
+      <w:r>
+        <w:rPr>
+          <w:rFonts w:hint="eastAsia"/>
+          <w:lang w:eastAsia="zh-CN"/>
+        </w:rPr>
+        <w:t>和</w:t>
+      </w:r>
+      <w:proofErr w:type="spellStart"/>
+      <w:r>
+        <w:rPr>
+          <w:lang w:eastAsia="zh-CN"/>
+        </w:rPr>
+        <w:t>DFUServiceController</w:t>
+      </w:r>
+      <w:proofErr w:type="spellEnd"/>
+      <w:r>
+        <w:rPr>
+          <w:rFonts w:hint="eastAsia"/>
+          <w:lang w:eastAsia="zh-CN"/>
+        </w:rPr>
+        <w:t>，此方法是通过固件压缩包初始化固件对象，然后初始化</w:t>
+      </w:r>
+      <w:r>
+        <w:rPr>
+          <w:rFonts w:hint="eastAsia"/>
+          <w:lang w:eastAsia="zh-CN"/>
+        </w:rPr>
+        <w:t>DFU</w:t>
+      </w:r>
+      <w:r>
+        <w:rPr>
+          <w:rFonts w:hint="eastAsia"/>
+          <w:lang w:eastAsia="zh-CN"/>
+        </w:rPr>
+        <w:t>服务，开始升级过程。</w:t>
+      </w:r>
+    </w:p>
+    <w:p>
+      <w:pPr>
+        <w:ind w:firstLineChars="300" w:firstLine="720"/>
+        <w:rPr>
+          <w:rFonts w:hint="eastAsia"/>
+          <w:lang w:eastAsia="zh-CN"/>
+        </w:rPr>
+      </w:pPr>
+      <w:r>
+        <w:rPr>
+          <w:lang w:eastAsia="zh-CN"/>
+        </w:rPr>
+        <w:lastRenderedPageBreak/>
+        <w:drawing>
+          <wp:inline distT="0" distB="0" distL="0" distR="0" wp14:anchorId="594A5CC3" wp14:editId="5BE5787B">
+            <wp:extent cx="5727700" cy="3937635"/>
+            <wp:effectExtent l="0" t="0" r="0" b="0"/>
+            <wp:docPr id="11" name="Picture 11"/>
+            <wp:cNvGraphicFramePr>
+              <a:graphicFrameLocks xmlns:a="http://schemas.openxmlformats.org/drawingml/2006/main" noChangeAspect="1"/>
+            </wp:cNvGraphicFramePr>
+            <a:graphic xmlns:a="http://schemas.openxmlformats.org/drawingml/2006/main">
+              <a:graphicData uri="http://schemas.openxmlformats.org/drawingml/2006/picture">
+                <pic:pic xmlns:pic="http://schemas.openxmlformats.org/drawingml/2006/picture">
+                  <pic:nvPicPr>
+                    <pic:cNvPr id="1" name=""/>
+                    <pic:cNvPicPr/>
+                  </pic:nvPicPr>
+                  <pic:blipFill>
+                    <a:blip r:embed="rId15"/>
+                    <a:stretch>
+                      <a:fillRect/>
+                    </a:stretch>
+                  </pic:blipFill>
+                  <pic:spPr>
+                    <a:xfrm>
+                      <a:off x="0" y="0"/>
+                      <a:ext cx="5727700" cy="3937635"/>
+                    </a:xfrm>
+                    <a:prstGeom prst="rect">
+                      <a:avLst/>
+                    </a:prstGeom>
+                  </pic:spPr>
+                </pic:pic>
+              </a:graphicData>
+            </a:graphic>
+          </wp:inline>
+        </w:drawing>
+      </w:r>
+    </w:p>
+    <w:p>
+      <w:pPr>
+        <w:ind w:firstLineChars="300" w:firstLine="720"/>
+        <w:rPr>
+          <w:lang w:eastAsia="zh-CN"/>
+        </w:rPr>
+      </w:pPr>
+    </w:p>
+    <w:p>
+      <w:pPr>
+        <w:ind w:firstLineChars="300" w:firstLine="720"/>
+        <w:rPr>
+          <w:lang w:eastAsia="zh-CN"/>
+        </w:rPr>
+      </w:pPr>
+      <w:bookmarkStart w:id="0" w:name="_GoBack"/>
+      <w:r>
+        <w:rPr>
+          <w:rFonts w:hint="eastAsia"/>
+          <w:lang w:eastAsia="zh-CN"/>
+        </w:rPr>
+        <w:t>5</w:t>
+      </w:r>
+      <w:r>
+        <w:rPr>
+          <w:lang w:eastAsia="zh-CN"/>
+        </w:rPr>
+        <w:t>.3</w:t>
+      </w:r>
+      <w:r>
+        <w:rPr>
+          <w:rFonts w:hint="eastAsia"/>
+          <w:lang w:eastAsia="zh-CN"/>
+        </w:rPr>
+        <w:t>、设备</w:t>
+      </w:r>
+      <w:r>
+        <w:rPr>
+          <w:rFonts w:hint="eastAsia"/>
+          <w:lang w:eastAsia="zh-CN"/>
+        </w:rPr>
+        <w:t>DFU</w:t>
+      </w:r>
+      <w:r>
+        <w:rPr>
+          <w:rFonts w:hint="eastAsia"/>
+          <w:lang w:eastAsia="zh-CN"/>
+        </w:rPr>
+        <w:t>流程简介</w:t>
+      </w:r>
+    </w:p>
+    <w:p>
+      <w:pPr>
+        <w:ind w:left="720" w:firstLineChars="200" w:firstLine="480"/>
+        <w:rPr>
+          <w:lang w:eastAsia="zh-CN"/>
+        </w:rPr>
+      </w:pPr>
+      <w:r>
+        <w:rPr>
+          <w:rFonts w:hint="eastAsia"/>
+          <w:lang w:eastAsia="zh-CN"/>
+        </w:rPr>
+        <w:t>5</w:t>
+      </w:r>
+      <w:r>
+        <w:rPr>
+          <w:lang w:eastAsia="zh-CN"/>
+        </w:rPr>
+        <w:t>.3.1</w:t>
+      </w:r>
+      <w:r>
+        <w:rPr>
+          <w:rFonts w:hint="eastAsia"/>
+          <w:lang w:eastAsia="zh-CN"/>
+        </w:rPr>
+        <w:t>、</w:t>
+      </w:r>
+      <w:r>
+        <w:rPr>
+          <w:rFonts w:hint="eastAsia"/>
+          <w:lang w:eastAsia="zh-CN"/>
+        </w:rPr>
+        <w:t>开启</w:t>
+      </w:r>
+      <w:r>
+        <w:rPr>
+          <w:rFonts w:hint="eastAsia"/>
+          <w:lang w:eastAsia="zh-CN"/>
+        </w:rPr>
+        <w:t>DFU</w:t>
+      </w:r>
+      <w:r>
+        <w:rPr>
+          <w:rFonts w:hint="eastAsia"/>
+          <w:lang w:eastAsia="zh-CN"/>
+        </w:rPr>
+        <w:t>模式</w:t>
+      </w:r>
+    </w:p>
+    <w:p>
+      <w:pPr>
+        <w:ind w:left="1200" w:firstLineChars="200" w:firstLine="480"/>
+        <w:rPr>
+          <w:lang w:eastAsia="zh-CN"/>
+        </w:rPr>
+      </w:pPr>
+      <w:r>
+        <w:rPr>
+          <w:rFonts w:hint="eastAsia"/>
+          <w:lang w:eastAsia="zh-CN"/>
+        </w:rPr>
+        <w:t>当设备进入</w:t>
+      </w:r>
+      <w:r>
+        <w:rPr>
+          <w:rFonts w:hint="eastAsia"/>
+          <w:lang w:eastAsia="zh-CN"/>
+        </w:rPr>
+        <w:t>TAG</w:t>
+      </w:r>
+      <w:r>
+        <w:rPr>
+          <w:rFonts w:hint="eastAsia"/>
+          <w:lang w:eastAsia="zh-CN"/>
+        </w:rPr>
+        <w:t>工作模式后，连接设备然后执行</w:t>
+      </w:r>
+      <w:proofErr w:type="spellStart"/>
+      <w:r>
+        <w:rPr>
+          <w:lang w:eastAsia="zh-CN"/>
+        </w:rPr>
+        <w:t>switchToDFUMode</w:t>
+      </w:r>
+      <w:proofErr w:type="spellEnd"/>
+      <w:r>
+        <w:rPr>
+          <w:rFonts w:hint="eastAsia"/>
+          <w:lang w:eastAsia="zh-CN"/>
+        </w:rPr>
+        <w:t>，</w:t>
+      </w:r>
+      <w:r>
+        <w:rPr>
+          <w:rFonts w:hint="eastAsia"/>
+          <w:lang w:eastAsia="zh-CN"/>
+        </w:rPr>
+        <w:t>设备会先重启然后</w:t>
+      </w:r>
+      <w:r>
+        <w:rPr>
+          <w:rFonts w:hint="eastAsia"/>
+          <w:lang w:eastAsia="zh-CN"/>
+        </w:rPr>
+        <w:t>进入</w:t>
+      </w:r>
+      <w:r>
+        <w:rPr>
+          <w:rFonts w:hint="eastAsia"/>
+          <w:lang w:eastAsia="zh-CN"/>
+        </w:rPr>
+        <w:t>DFU</w:t>
+      </w:r>
+      <w:r>
+        <w:rPr>
+          <w:rFonts w:hint="eastAsia"/>
+          <w:lang w:eastAsia="zh-CN"/>
+        </w:rPr>
+        <w:t>工作模式</w:t>
+      </w:r>
+      <w:r>
+        <w:rPr>
+          <w:rFonts w:hint="eastAsia"/>
+          <w:lang w:eastAsia="zh-CN"/>
+        </w:rPr>
+        <w:t>，此时设备的蓝牙广播名称为“</w:t>
+      </w:r>
+      <w:proofErr w:type="spellStart"/>
+      <w:r>
+        <w:rPr>
+          <w:lang w:eastAsia="zh-CN"/>
+        </w:rPr>
+        <w:t>DfuTarg</w:t>
+      </w:r>
+      <w:proofErr w:type="spellEnd"/>
+      <w:r>
+        <w:rPr>
+          <w:lang w:eastAsia="zh-CN"/>
+        </w:rPr>
+        <w:t>”</w:t>
+      </w:r>
+      <w:r>
+        <w:rPr>
+          <w:rFonts w:hint="eastAsia"/>
+          <w:lang w:eastAsia="zh-CN"/>
+        </w:rPr>
+        <w:t>，而且设备的</w:t>
+      </w:r>
+      <w:r>
+        <w:rPr>
+          <w:rFonts w:hint="eastAsia"/>
+          <w:lang w:eastAsia="zh-CN"/>
+        </w:rPr>
+        <w:t>Mac</w:t>
+      </w:r>
+      <w:r>
+        <w:rPr>
+          <w:rFonts w:hint="eastAsia"/>
+          <w:lang w:eastAsia="zh-CN"/>
+        </w:rPr>
+        <w:t>地址或</w:t>
+      </w:r>
+      <w:proofErr w:type="spellStart"/>
+      <w:r>
+        <w:rPr>
+          <w:rFonts w:hint="eastAsia"/>
+          <w:lang w:eastAsia="zh-CN"/>
+        </w:rPr>
+        <w:t>DeviceId</w:t>
+      </w:r>
+      <w:proofErr w:type="spellEnd"/>
+      <w:r>
+        <w:rPr>
+          <w:rFonts w:hint="eastAsia"/>
+          <w:lang w:eastAsia="zh-CN"/>
+        </w:rPr>
+        <w:t>会递增</w:t>
+      </w:r>
+      <w:r>
+        <w:rPr>
+          <w:rFonts w:hint="eastAsia"/>
+          <w:lang w:eastAsia="zh-CN"/>
+        </w:rPr>
+        <w:t>1</w:t>
+      </w:r>
+      <w:r>
+        <w:rPr>
+          <w:rFonts w:hint="eastAsia"/>
+          <w:lang w:eastAsia="zh-CN"/>
+        </w:rPr>
+        <w:t>。</w:t>
+      </w:r>
+    </w:p>
+    <w:p>
+      <w:pPr>
+        <w:rPr>
+          <w:lang w:eastAsia="zh-CN"/>
+        </w:rPr>
+      </w:pPr>
+      <w:r>
+        <w:rPr>
+          <w:lang w:eastAsia="zh-CN"/>
+        </w:rPr>
+        <w:tab/>
+        <w:t xml:space="preserve">         5.3.2</w:t>
+      </w:r>
+      <w:r>
+        <w:rPr>
+          <w:rFonts w:hint="eastAsia"/>
+          <w:lang w:eastAsia="zh-CN"/>
+        </w:rPr>
+        <w:t>、扫描设备</w:t>
+      </w:r>
+      <w:r>
+        <w:rPr>
+          <w:rFonts w:hint="eastAsia"/>
+          <w:lang w:eastAsia="zh-CN"/>
+        </w:rPr>
+        <w:t>并开始升级</w:t>
+      </w:r>
+    </w:p>
+    <w:p>
+      <w:pPr>
+        <w:ind w:left="1440" w:firstLineChars="150" w:firstLine="360"/>
+        <w:rPr>
+          <w:rFonts w:hint="eastAsia"/>
+          <w:lang w:eastAsia="zh-CN"/>
+        </w:rPr>
+      </w:pPr>
+      <w:r>
+        <w:rPr>
+          <w:rFonts w:hint="eastAsia"/>
+          <w:lang w:eastAsia="zh-CN"/>
+        </w:rPr>
+        <w:t>发现处于</w:t>
+      </w:r>
+      <w:r>
+        <w:rPr>
+          <w:rFonts w:hint="eastAsia"/>
+          <w:lang w:eastAsia="zh-CN"/>
+        </w:rPr>
+        <w:t>DFU</w:t>
+      </w:r>
+      <w:r>
+        <w:rPr>
+          <w:rFonts w:hint="eastAsia"/>
+          <w:lang w:eastAsia="zh-CN"/>
+        </w:rPr>
+        <w:t>模式的设备后，调用</w:t>
+      </w:r>
+      <w:proofErr w:type="spellStart"/>
+      <w:r>
+        <w:rPr>
+          <w:lang w:eastAsia="zh-CN"/>
+        </w:rPr>
+        <w:t>startDeviceDFU</w:t>
+      </w:r>
+      <w:proofErr w:type="spellEnd"/>
+      <w:r>
+        <w:rPr>
+          <w:rFonts w:hint="eastAsia"/>
+          <w:lang w:eastAsia="zh-CN"/>
+        </w:rPr>
+        <w:t>开始</w:t>
+      </w:r>
+      <w:r>
+        <w:rPr>
+          <w:rFonts w:hint="eastAsia"/>
+          <w:lang w:eastAsia="zh-CN"/>
+        </w:rPr>
+        <w:t>DFU</w:t>
+      </w:r>
+      <w:r>
+        <w:rPr>
+          <w:rFonts w:hint="eastAsia"/>
+          <w:lang w:eastAsia="zh-CN"/>
+        </w:rPr>
+        <w:t>升级过程。</w:t>
+      </w:r>
+      <w:proofErr w:type="spellStart"/>
+      <w:r>
+        <w:rPr>
+          <w:lang w:eastAsia="zh-CN"/>
+        </w:rPr>
+        <w:t>DFUServiceController</w:t>
+      </w:r>
+      <w:proofErr w:type="spellEnd"/>
+      <w:r>
+        <w:rPr>
+          <w:rFonts w:hint="eastAsia"/>
+          <w:lang w:eastAsia="zh-CN"/>
+        </w:rPr>
+        <w:t>会自动连接设备、发送固件文件、发送完成后设备会自动重启，此时完成</w:t>
+      </w:r>
+      <w:r>
+        <w:rPr>
+          <w:rFonts w:hint="eastAsia"/>
+          <w:lang w:eastAsia="zh-CN"/>
+        </w:rPr>
+        <w:t>DFU</w:t>
+      </w:r>
+      <w:r>
+        <w:rPr>
+          <w:rFonts w:hint="eastAsia"/>
+          <w:lang w:eastAsia="zh-CN"/>
+        </w:rPr>
+        <w:t>过程。</w:t>
+      </w:r>
+    </w:p>
+    <w:bookmarkEnd w:id="0"/>
+    <w:p>
+      <w:pPr>
+        <w:ind w:left="720"/>
+        <w:rPr>
+          <w:rFonts w:hint="eastAsia"/>
+          <w:lang w:eastAsia="zh-CN"/>
+        </w:rPr>
+      </w:pPr>
     </w:p>
     <w:p>
       <w:pPr>

</xml_diff>